<commit_message>
Modified project two documents. Added project four documents.
</commit_message>
<xml_diff>
--- a/project2/report/Cook_Tobbe.docx
+++ b/project2/report/Cook_Tobbe.docx
@@ -200,10 +200,122 @@
     </w:p>
     <w:p>
       <w:r>
-        <w:t>The movement of the system is dependent on the properties of the of the servo motor. The servo motor is a first-order system and can be modeled by Equation 1</w:t>
-      </w:r>
-      <w:r>
-        <w:t xml:space="preserve">. </w:t>
+        <w:t>The movement of the system is dependent on the properties of the of the servo motor. The servo motor is a first-order system</w:t>
+      </w:r>
+      <w:r>
+        <w:t>: represented in block diagram format in Figure 2.</w:t>
+      </w:r>
+    </w:p>
+    <w:tbl>
+      <w:tblPr>
+        <w:tblStyle w:val="TableGrid"/>
+        <w:tblW w:w="0" w:type="auto"/>
+        <w:tblBorders>
+          <w:top w:val="none" w:sz="0" w:space="0" w:color="auto"/>
+          <w:left w:val="none" w:sz="0" w:space="0" w:color="auto"/>
+          <w:bottom w:val="none" w:sz="0" w:space="0" w:color="auto"/>
+          <w:right w:val="none" w:sz="0" w:space="0" w:color="auto"/>
+          <w:insideH w:val="none" w:sz="0" w:space="0" w:color="auto"/>
+          <w:insideV w:val="none" w:sz="0" w:space="0" w:color="auto"/>
+        </w:tblBorders>
+        <w:tblLook w:val="04A0" w:firstRow="1" w:lastRow="0" w:firstColumn="1" w:lastColumn="0" w:noHBand="0" w:noVBand="1"/>
+      </w:tblPr>
+      <w:tblGrid>
+        <w:gridCol w:w="9360"/>
+      </w:tblGrid>
+      <w:tr>
+        <w:tc>
+          <w:tcPr>
+            <w:tcW w:w="9350" w:type="dxa"/>
+          </w:tcPr>
+          <w:p>
+            <w:r>
+              <w:rPr>
+                <w:noProof/>
+              </w:rPr>
+              <w:drawing>
+                <wp:inline distT="0" distB="0" distL="0" distR="0">
+                  <wp:extent cx="5934075" cy="2266950"/>
+                  <wp:effectExtent l="0" t="0" r="9525" b="0"/>
+                  <wp:docPr id="2" name="Picture 2" descr="C:\Users\212454356\AppData\Local\Microsoft\Windows\INetCache\Content.Word\block diagram.png"/>
+                  <wp:cNvGraphicFramePr>
+                    <a:graphicFrameLocks xmlns:a="http://schemas.openxmlformats.org/drawingml/2006/main" noChangeAspect="1"/>
+                  </wp:cNvGraphicFramePr>
+                  <a:graphic xmlns:a="http://schemas.openxmlformats.org/drawingml/2006/main">
+                    <a:graphicData uri="http://schemas.openxmlformats.org/drawingml/2006/picture">
+                      <pic:pic xmlns:pic="http://schemas.openxmlformats.org/drawingml/2006/picture">
+                        <pic:nvPicPr>
+                          <pic:cNvPr id="0" name="Picture 1" descr="C:\Users\212454356\AppData\Local\Microsoft\Windows\INetCache\Content.Word\block diagram.png"/>
+                          <pic:cNvPicPr>
+                            <a:picLocks noChangeAspect="1" noChangeArrowheads="1"/>
+                          </pic:cNvPicPr>
+                        </pic:nvPicPr>
+                        <pic:blipFill>
+                          <a:blip r:embed="rId6">
+                            <a:extLst>
+                              <a:ext uri="{28A0092B-C50C-407E-A947-70E740481C1C}">
+                                <a14:useLocalDpi xmlns:a14="http://schemas.microsoft.com/office/drawing/2010/main" val="0"/>
+                              </a:ext>
+                            </a:extLst>
+                          </a:blip>
+                          <a:srcRect/>
+                          <a:stretch>
+                            <a:fillRect/>
+                          </a:stretch>
+                        </pic:blipFill>
+                        <pic:spPr bwMode="auto">
+                          <a:xfrm>
+                            <a:off x="0" y="0"/>
+                            <a:ext cx="5934075" cy="2266950"/>
+                          </a:xfrm>
+                          <a:prstGeom prst="rect">
+                            <a:avLst/>
+                          </a:prstGeom>
+                          <a:noFill/>
+                          <a:ln>
+                            <a:noFill/>
+                          </a:ln>
+                        </pic:spPr>
+                      </pic:pic>
+                    </a:graphicData>
+                  </a:graphic>
+                </wp:inline>
+              </w:drawing>
+            </w:r>
+          </w:p>
+        </w:tc>
+      </w:tr>
+      <w:tr>
+        <w:tc>
+          <w:tcPr>
+            <w:tcW w:w="9350" w:type="dxa"/>
+          </w:tcPr>
+          <w:p>
+            <w:r>
+              <w:rPr>
+                <w:b/>
+              </w:rPr>
+              <w:t xml:space="preserve">Figure 2. </w:t>
+            </w:r>
+            <w:r>
+              <w:t>Servo motor system in block-diagram format.</w:t>
+            </w:r>
+          </w:p>
+        </w:tc>
+      </w:tr>
+    </w:tbl>
+    <w:p/>
+    <w:p>
+      <w:proofErr w:type="gramStart"/>
+      <w:r>
+        <w:t>Thus</w:t>
+      </w:r>
+      <w:proofErr w:type="gramEnd"/>
+      <w:r>
+        <w:t xml:space="preserve"> the undisturbed transfer function can be represented by the equation shown in Equation 1.</w:t>
+      </w:r>
+      <w:r>
+        <w:t xml:space="preserve"> </w:t>
       </w:r>
     </w:p>
     <w:tbl>
@@ -386,6 +498,7 @@
               <w:rPr>
                 <w:noProof/>
               </w:rPr>
+              <w:lastRenderedPageBreak/>
               <w:drawing>
                 <wp:inline distT="0" distB="0" distL="0" distR="0">
                   <wp:extent cx="5934075" cy="3352800"/>
@@ -404,7 +517,7 @@
                           </pic:cNvPicPr>
                         </pic:nvPicPr>
                         <pic:blipFill>
-                          <a:blip r:embed="rId6">
+                          <a:blip r:embed="rId7">
                             <a:extLst>
                               <a:ext uri="{28A0092B-C50C-407E-A947-70E740481C1C}">
                                 <a14:useLocalDpi xmlns:a14="http://schemas.microsoft.com/office/drawing/2010/main" val="0"/>
@@ -609,7 +722,7 @@
                           </pic:cNvPicPr>
                         </pic:nvPicPr>
                         <pic:blipFill>
-                          <a:blip r:embed="rId7">
+                          <a:blip r:embed="rId8">
                             <a:extLst>
                               <a:ext uri="{28A0092B-C50C-407E-A947-70E740481C1C}">
                                 <a14:useLocalDpi xmlns:a14="http://schemas.microsoft.com/office/drawing/2010/main" val="0"/>
@@ -1223,13 +1336,7 @@
         <w:rPr>
           <w:rFonts w:eastAsiaTheme="minorEastAsia"/>
         </w:rPr>
-        <w:t xml:space="preserve"> </w:t>
-      </w:r>
-      <w:r>
-        <w:rPr>
-          <w:rFonts w:eastAsiaTheme="minorEastAsia"/>
-        </w:rPr>
-        <w:t xml:space="preserve">error greater than 80%. </w:t>
+        <w:t xml:space="preserve"> error greater than 80%. </w:t>
       </w:r>
     </w:p>
     <w:tbl>
@@ -1278,7 +1385,7 @@
                           <pic:cNvPicPr/>
                         </pic:nvPicPr>
                         <pic:blipFill>
-                          <a:blip r:embed="rId8">
+                          <a:blip r:embed="rId9">
                             <a:extLst>
                               <a:ext uri="{28A0092B-C50C-407E-A947-70E740481C1C}">
                                 <a14:useLocalDpi xmlns:a14="http://schemas.microsoft.com/office/drawing/2010/main" val="0"/>
@@ -1427,8 +1534,6 @@
           <w:rFonts w:eastAsiaTheme="minorEastAsia"/>
         </w:rPr>
       </w:pPr>
-      <w:bookmarkStart w:id="0" w:name="_GoBack"/>
-      <w:bookmarkEnd w:id="0"/>
     </w:p>
     <w:tbl>
       <w:tblPr>
@@ -1478,42 +1583,38 @@
                       </w:rPr>
                       <m:t>0.014842</m:t>
                     </m:r>
-                    <m:d>
-                      <m:dPr>
+                    <m:sSup>
+                      <m:sSupPr>
                         <m:ctrlPr>
                           <w:rPr>
                             <w:rFonts w:ascii="Cambria Math" w:hAnsi="Cambria Math"/>
                             <w:i/>
                           </w:rPr>
                         </m:ctrlPr>
-                      </m:dPr>
+                      </m:sSupPr>
                       <m:e>
                         <m:r>
                           <w:rPr>
                             <w:rFonts w:ascii="Cambria Math" w:hAnsi="Cambria Math"/>
                           </w:rPr>
-                          <m:t>s+233.4</m:t>
+                          <m:t>s</m:t>
                         </m:r>
                       </m:e>
-                    </m:d>
-                    <m:d>
-                      <m:dPr>
-                        <m:ctrlPr>
-                          <w:rPr>
-                            <w:rFonts w:ascii="Cambria Math" w:hAnsi="Cambria Math"/>
-                            <w:i/>
-                          </w:rPr>
-                        </m:ctrlPr>
-                      </m:dPr>
-                      <m:e>
+                      <m:sup>
                         <m:r>
                           <w:rPr>
                             <w:rFonts w:ascii="Cambria Math" w:hAnsi="Cambria Math"/>
                           </w:rPr>
-                          <m:t>s+150</m:t>
+                          <m:t>2</m:t>
                         </m:r>
-                      </m:e>
-                    </m:d>
+                      </m:sup>
+                    </m:sSup>
+                    <m:r>
+                      <w:rPr>
+                        <w:rFonts w:ascii="Cambria Math" w:hAnsi="Cambria Math"/>
+                      </w:rPr>
+                      <m:t>+5.69042s+519.618</m:t>
+                    </m:r>
                   </m:num>
                   <m:den>
                     <m:r>
@@ -1615,7 +1716,7 @@
                           <pic:cNvPicPr/>
                         </pic:nvPicPr>
                         <pic:blipFill>
-                          <a:blip r:embed="rId9">
+                          <a:blip r:embed="rId10">
                             <a:extLst>
                               <a:ext uri="{28A0092B-C50C-407E-A947-70E740481C1C}">
                                 <a14:useLocalDpi xmlns:a14="http://schemas.microsoft.com/office/drawing/2010/main" val="0"/>
@@ -1643,6 +1744,8 @@
             </w:r>
           </w:p>
         </w:tc>
+        <w:bookmarkStart w:id="0" w:name="_GoBack"/>
+        <w:bookmarkEnd w:id="0"/>
       </w:tr>
       <w:tr>
         <w:tc>
@@ -1727,7 +1830,7 @@
                           <pic:cNvPicPr/>
                         </pic:nvPicPr>
                         <pic:blipFill>
-                          <a:blip r:embed="rId10">
+                          <a:blip r:embed="rId11">
                             <a:extLst>
                               <a:ext uri="{28A0092B-C50C-407E-A947-70E740481C1C}">
                                 <a14:useLocalDpi xmlns:a14="http://schemas.microsoft.com/office/drawing/2010/main" val="0"/>
@@ -2247,6 +2350,7 @@
   <w:style w:type="character" w:default="1" w:styleId="DefaultParagraphFont">
     <w:name w:val="Default Paragraph Font"/>
     <w:uiPriority w:val="1"/>
+    <w:semiHidden/>
     <w:unhideWhenUsed/>
   </w:style>
   <w:style w:type="table" w:default="1" w:styleId="TableNormal">
@@ -2671,7 +2775,7 @@
 </file>
 
 <file path=customXml/itemProps1.xml><?xml version="1.0" encoding="utf-8"?>
-<ds:datastoreItem xmlns:ds="http://schemas.openxmlformats.org/officeDocument/2006/customXml" ds:itemID="{27815AF3-858C-49E3-98C0-D5225522B814}">
+<ds:datastoreItem xmlns:ds="http://schemas.openxmlformats.org/officeDocument/2006/customXml" ds:itemID="{B60B575F-AE7A-4BEB-8C54-3BD6DA08C47A}">
   <ds:schemaRefs>
     <ds:schemaRef ds:uri="http://schemas.openxmlformats.org/officeDocument/2006/bibliography"/>
   </ds:schemaRefs>

</xml_diff>